<commit_message>
added blog post and local bootstrap files
</commit_message>
<xml_diff>
--- a/Graphs Post.docx
+++ b/Graphs Post.docx
@@ -8,7 +8,264 @@
         <w:rPr/>
       </w:pPr>
       <w:r>
-        <w:rPr/>
+        <w:rPr>
+          <w:rFonts w:ascii="Calibri" w:hAnsi="Calibri"/>
+          <w:sz w:val="30"/>
+          <w:szCs w:val="30"/>
+        </w:rPr>
+        <w:tab/>
+        <w:t xml:space="preserve">In Network Science*, the study of network connections and how they develop, there are several predictive algorithms designed to model a network mathematically. There is a rich history to </w:t>
+      </w:r>
+      <w:r>
+        <w:rPr>
+          <w:rFonts w:ascii="Calibri" w:hAnsi="Calibri"/>
+          <w:sz w:val="30"/>
+          <w:szCs w:val="30"/>
+        </w:rPr>
+        <w:t>this</w:t>
+      </w:r>
+      <w:r>
+        <w:rPr>
+          <w:rFonts w:ascii="Calibri" w:hAnsi="Calibri"/>
+          <w:sz w:val="30"/>
+          <w:szCs w:val="30"/>
+        </w:rPr>
+        <w:t xml:space="preserve"> dating back hundreds of years, with mathematicians, physicists, and even psychologists creating models to represent different types of networks and how they grow and connect. </w:t>
+      </w:r>
+    </w:p>
+    <w:p>
+      <w:pPr>
+        <w:pStyle w:val="Normal"/>
+        <w:rPr>
+          <w:rFonts w:ascii="Calibri" w:hAnsi="Calibri"/>
+          <w:sz w:val="30"/>
+          <w:szCs w:val="30"/>
+        </w:rPr>
+      </w:pPr>
+      <w:r>
+        <w:rPr>
+          <w:rFonts w:ascii="Calibri" w:hAnsi="Calibri"/>
+          <w:sz w:val="30"/>
+          <w:szCs w:val="30"/>
+        </w:rPr>
+      </w:r>
+    </w:p>
+    <w:p>
+      <w:pPr>
+        <w:pStyle w:val="Normal"/>
+        <w:rPr/>
+      </w:pPr>
+      <w:r>
+        <w:rPr>
+          <w:rFonts w:ascii="Calibri" w:hAnsi="Calibri"/>
+          <w:sz w:val="30"/>
+          <w:szCs w:val="30"/>
+        </w:rPr>
+        <w:tab/>
+        <w:t xml:space="preserve">These mathematical algorithms or equations can be difficult to visualize, and so they are usually represented by Random Graph* structures that follow these established formulas or models. Two of the more well known models are the Barabási–Albert preferential attachment model* and the Watts-Strogatz small world model*. </w:t>
+      </w:r>
+    </w:p>
+    <w:p>
+      <w:pPr>
+        <w:pStyle w:val="Normal"/>
+        <w:rPr>
+          <w:rFonts w:ascii="Calibri" w:hAnsi="Calibri"/>
+          <w:sz w:val="30"/>
+          <w:szCs w:val="30"/>
+        </w:rPr>
+      </w:pPr>
+      <w:r>
+        <w:rPr/>
+      </w:r>
+    </w:p>
+    <w:p>
+      <w:pPr>
+        <w:pStyle w:val="Normal"/>
+        <w:rPr/>
+      </w:pPr>
+      <w:r>
+        <w:rPr>
+          <w:rFonts w:ascii="Calibri" w:hAnsi="Calibri"/>
+          <w:sz w:val="30"/>
+          <w:szCs w:val="30"/>
+        </w:rPr>
+        <w:tab/>
+        <w:t>The</w:t>
+      </w:r>
+      <w:r>
+        <w:rPr>
+          <w:rFonts w:ascii="Calibri" w:hAnsi="Calibri"/>
+          <w:b/>
+          <w:bCs/>
+          <w:sz w:val="30"/>
+          <w:szCs w:val="30"/>
+        </w:rPr>
+        <w:t xml:space="preserve"> </w:t>
+      </w:r>
+      <w:bookmarkStart w:id="0" w:name="__DdeLink__27_2131398801"/>
+      <w:r>
+        <w:rPr>
+          <w:rFonts w:ascii="Calibri" w:hAnsi="Calibri"/>
+          <w:b w:val="false"/>
+          <w:bCs w:val="false"/>
+          <w:sz w:val="30"/>
+          <w:szCs w:val="30"/>
+        </w:rPr>
+        <w:t>Barabási–Albert model</w:t>
+      </w:r>
+      <w:bookmarkEnd w:id="0"/>
+      <w:r>
+        <w:rPr>
+          <w:rFonts w:ascii="Calibri" w:hAnsi="Calibri"/>
+          <w:b w:val="false"/>
+          <w:bCs w:val="false"/>
+          <w:sz w:val="30"/>
+          <w:szCs w:val="30"/>
+        </w:rPr>
+        <w:t xml:space="preserve"> treats some nodes as “hubs” who have many more connections or degrees than other nodes, and new nodes tend more likely connect with the bigger hubs. The Watts-Strogatz has a probability it takes into account on nodes connecting with neighbors. And so the size of the hub nodes, and attributes are most important for the Barabási–Albert model </w:t>
+      </w:r>
+      <w:r>
+        <w:rPr>
+          <w:rFonts w:ascii="Calibri" w:hAnsi="Calibri"/>
+          <w:b w:val="false"/>
+          <w:bCs w:val="false"/>
+          <w:sz w:val="30"/>
+          <w:szCs w:val="30"/>
+        </w:rPr>
+        <w:t>while the</w:t>
+      </w:r>
+      <w:r>
+        <w:rPr>
+          <w:rFonts w:ascii="Calibri" w:hAnsi="Calibri"/>
+          <w:b w:val="false"/>
+          <w:bCs w:val="false"/>
+          <w:sz w:val="30"/>
+          <w:szCs w:val="30"/>
+        </w:rPr>
+        <w:t xml:space="preserve"> connections </w:t>
+      </w:r>
+      <w:r>
+        <w:rPr>
+          <w:rFonts w:ascii="Calibri" w:hAnsi="Calibri"/>
+          <w:b w:val="false"/>
+          <w:bCs w:val="false"/>
+          <w:sz w:val="30"/>
+          <w:szCs w:val="30"/>
+        </w:rPr>
+        <w:t>and how they appear</w:t>
+      </w:r>
+      <w:r>
+        <w:rPr>
+          <w:rFonts w:ascii="Calibri" w:hAnsi="Calibri"/>
+          <w:b w:val="false"/>
+          <w:bCs w:val="false"/>
+          <w:sz w:val="30"/>
+          <w:szCs w:val="30"/>
+        </w:rPr>
+        <w:t xml:space="preserve"> are more important </w:t>
+      </w:r>
+      <w:r>
+        <w:rPr>
+          <w:rFonts w:ascii="Calibri" w:hAnsi="Calibri"/>
+          <w:b w:val="false"/>
+          <w:bCs w:val="false"/>
+          <w:sz w:val="30"/>
+          <w:szCs w:val="30"/>
+        </w:rPr>
+        <w:t>to the Watts-Strogatz model.</w:t>
+      </w:r>
+    </w:p>
+    <w:p>
+      <w:pPr>
+        <w:pStyle w:val="Normal"/>
+        <w:rPr>
+          <w:rFonts w:ascii="Calibri" w:hAnsi="Calibri"/>
+          <w:b w:val="false"/>
+          <w:b w:val="false"/>
+          <w:bCs w:val="false"/>
+          <w:sz w:val="30"/>
+          <w:szCs w:val="30"/>
+        </w:rPr>
+      </w:pPr>
+      <w:r>
+        <w:rPr/>
+      </w:r>
+    </w:p>
+    <w:p>
+      <w:pPr>
+        <w:pStyle w:val="Normal"/>
+        <w:rPr/>
+      </w:pPr>
+      <w:r>
+        <w:rPr>
+          <w:rFonts w:ascii="Calibri" w:hAnsi="Calibri"/>
+          <w:b w:val="false"/>
+          <w:bCs w:val="false"/>
+          <w:sz w:val="30"/>
+          <w:szCs w:val="30"/>
+        </w:rPr>
+        <w:tab/>
+        <w:t xml:space="preserve">Below are the two models,  </w:t>
+      </w:r>
+      <w:r>
+        <w:rPr>
+          <w:rFonts w:ascii="Calibri" w:hAnsi="Calibri"/>
+          <w:b w:val="false"/>
+          <w:bCs w:val="false"/>
+          <w:sz w:val="30"/>
+          <w:szCs w:val="30"/>
+        </w:rPr>
+        <w:t xml:space="preserve">Barabási–Albert </w:t>
+      </w:r>
+      <w:r>
+        <w:rPr>
+          <w:rFonts w:ascii="Calibri" w:hAnsi="Calibri"/>
+          <w:b w:val="false"/>
+          <w:bCs w:val="false"/>
+          <w:sz w:val="30"/>
+          <w:szCs w:val="30"/>
+        </w:rPr>
+        <w:t xml:space="preserve">above and then the Watts-Strogatz. You can input how many nodes and edges you’d like the </w:t>
+      </w:r>
+      <w:r>
+        <w:rPr>
+          <w:rFonts w:ascii="Calibri" w:hAnsi="Calibri"/>
+          <w:b w:val="false"/>
+          <w:bCs w:val="false"/>
+          <w:sz w:val="30"/>
+          <w:szCs w:val="30"/>
+        </w:rPr>
+        <w:t xml:space="preserve">Barabási–Albert model </w:t>
+      </w:r>
+      <w:r>
+        <w:rPr>
+          <w:rFonts w:ascii="Calibri" w:hAnsi="Calibri"/>
+          <w:b w:val="false"/>
+          <w:bCs w:val="false"/>
+          <w:sz w:val="30"/>
+          <w:szCs w:val="30"/>
+        </w:rPr>
+        <w:t xml:space="preserve">to show with the caveat that nodes must be more than edges, and nodes are limited from 2 to 100 and edges 1 to 50. For the Watts-Strogatz model, you have control over how many nodes, nodes connected, and the probability of neighboring connections, limited from 2 to 100, 1 to 50, and .00 to 1.00 respectively, </w:t>
+      </w:r>
+      <w:r>
+        <w:rPr>
+          <w:rFonts w:ascii="Calibri" w:hAnsi="Calibri"/>
+          <w:b w:val="false"/>
+          <w:bCs w:val="false"/>
+          <w:sz w:val="30"/>
+          <w:szCs w:val="30"/>
+        </w:rPr>
+        <w:t>though you must have more nodes than nodes connected like the B-A graph</w:t>
+      </w:r>
+      <w:r>
+        <w:rPr>
+          <w:rFonts w:ascii="Calibri" w:hAnsi="Calibri"/>
+          <w:b w:val="false"/>
+          <w:bCs w:val="false"/>
+          <w:sz w:val="30"/>
+          <w:szCs w:val="30"/>
+        </w:rPr>
+        <w:t>.</w:t>
       </w:r>
     </w:p>
     <w:sectPr>
@@ -18,6 +275,7 @@
       <w:pgNumType w:fmt="decimal"/>
       <w:formProt w:val="false"/>
       <w:textDirection w:val="lrTb"/>
+      <w:docGrid w:type="default" w:linePitch="240" w:charSpace="4294961151"/>
     </w:sectPr>
   </w:body>
 </w:document>
@@ -29,15 +287,12 @@
     <w:rPrDefault>
       <w:rPr>
         <w:rFonts w:ascii="Liberation Serif" w:hAnsi="Liberation Serif" w:eastAsia="SimSun" w:cs="Arial"/>
-        <w:sz w:val="24"/>
         <w:szCs w:val="24"/>
         <w:lang w:val="en-US" w:eastAsia="zh-CN" w:bidi="hi-IN"/>
       </w:rPr>
     </w:rPrDefault>
     <w:pPrDefault>
-      <w:pPr>
-        <w:widowControl/>
-      </w:pPr>
+      <w:pPr/>
     </w:pPrDefault>
   </w:docDefaults>
   <w:style w:type="paragraph" w:styleId="Normal">
@@ -45,13 +300,32 @@
     <w:qFormat/>
     <w:pPr>
       <w:widowControl/>
+      <w:overflowPunct w:val="false"/>
+      <w:bidi w:val="0"/>
+      <w:jc w:val="left"/>
     </w:pPr>
     <w:rPr>
       <w:rFonts w:ascii="Liberation Serif" w:hAnsi="Liberation Serif" w:eastAsia="SimSun" w:cs="Arial"/>
-      <w:color w:val="auto"/>
+      <w:color w:val="00000A"/>
       <w:sz w:val="24"/>
       <w:szCs w:val="24"/>
       <w:lang w:val="en-US" w:eastAsia="zh-CN" w:bidi="hi-IN"/>
+    </w:rPr>
+  </w:style>
+  <w:style w:type="paragraph" w:styleId="Heading3">
+    <w:name w:val="Heading 3"/>
+    <w:basedOn w:val="Heading"/>
+    <w:qFormat/>
+    <w:pPr>
+      <w:spacing w:before="140" w:after="120"/>
+      <w:outlineLvl w:val="2"/>
+    </w:pPr>
+    <w:rPr>
+      <w:rFonts w:ascii="Liberation Serif" w:hAnsi="Liberation Serif" w:eastAsia="SimSun" w:cs="Arial"/>
+      <w:b/>
+      <w:bCs/>
+      <w:sz w:val="28"/>
+      <w:szCs w:val="28"/>
     </w:rPr>
   </w:style>
   <w:style w:type="paragraph" w:styleId="Heading">

</xml_diff>